<commit_message>
Tugas Database Minggu 11-12
</commit_message>
<xml_diff>
--- a/Uji Kompetensi/Deskripsi Aplikasi Ukom.docx
+++ b/Uji Kompetensi/Deskripsi Aplikasi Ukom.docx
@@ -102,36 +102,8 @@
           <w:sz w:val="28"/>
           <w:szCs w:val="28"/>
         </w:rPr>
-        <w:t>-Admin</w:t>
-      </w:r>
-    </w:p>
-    <w:p>
-      <w:pPr>
-        <w:jc w:val="both"/>
-        <w:rPr>
-          <w:rFonts w:ascii="Bahnschrift Light SemiCondensed" w:hAnsi="Bahnschrift Light SemiCondensed"/>
-          <w:sz w:val="28"/>
-          <w:szCs w:val="28"/>
-        </w:rPr>
-      </w:pPr>
-      <w:r>
-        <w:rPr>
-          <w:rFonts w:ascii="Bahnschrift Light SemiCondensed" w:hAnsi="Bahnschrift Light SemiCondensed"/>
-          <w:sz w:val="28"/>
-          <w:szCs w:val="28"/>
-        </w:rPr>
-        <w:t>-Pengguna</w:t>
-      </w:r>
-    </w:p>
-    <w:p>
-      <w:pPr>
-        <w:jc w:val="both"/>
-        <w:rPr>
-          <w:rFonts w:ascii="Bahnschrift Light SemiCondensed" w:hAnsi="Bahnschrift Light SemiCondensed"/>
-          <w:sz w:val="28"/>
-          <w:szCs w:val="28"/>
-        </w:rPr>
-      </w:pPr>
+        <w:t>-</w:t>
+      </w:r>
       <w:r>
         <w:rPr>
           <w:rFonts w:ascii="Bahnschrift Light SemiCondensed" w:hAnsi="Bahnschrift Light SemiCondensed"/>
@@ -140,6 +112,76 @@
         </w:rPr>
         <w:t xml:space="preserve"> </w:t>
       </w:r>
+      <w:r>
+        <w:rPr>
+          <w:rFonts w:ascii="Bahnschrift Light SemiCondensed" w:hAnsi="Bahnschrift Light SemiCondensed"/>
+          <w:sz w:val="28"/>
+          <w:szCs w:val="28"/>
+        </w:rPr>
+        <w:t>Admin</w:t>
+      </w:r>
+    </w:p>
+    <w:p>
+      <w:pPr>
+        <w:jc w:val="both"/>
+        <w:rPr>
+          <w:rFonts w:ascii="Bahnschrift Light SemiCondensed" w:hAnsi="Bahnschrift Light SemiCondensed"/>
+          <w:sz w:val="28"/>
+          <w:szCs w:val="28"/>
+        </w:rPr>
+      </w:pPr>
+      <w:r>
+        <w:rPr>
+          <w:rFonts w:ascii="Bahnschrift Light SemiCondensed" w:hAnsi="Bahnschrift Light SemiCondensed"/>
+          <w:sz w:val="28"/>
+          <w:szCs w:val="28"/>
+        </w:rPr>
+        <w:t>-</w:t>
+      </w:r>
+      <w:r>
+        <w:rPr>
+          <w:rFonts w:ascii="Bahnschrift Light SemiCondensed" w:hAnsi="Bahnschrift Light SemiCondensed"/>
+          <w:sz w:val="28"/>
+          <w:szCs w:val="28"/>
+        </w:rPr>
+        <w:t xml:space="preserve"> Pemilik Iklan</w:t>
+      </w:r>
+    </w:p>
+    <w:p>
+      <w:pPr>
+        <w:jc w:val="both"/>
+        <w:rPr>
+          <w:rFonts w:ascii="Bahnschrift Light SemiCondensed" w:hAnsi="Bahnschrift Light SemiCondensed"/>
+          <w:sz w:val="28"/>
+          <w:szCs w:val="28"/>
+        </w:rPr>
+      </w:pPr>
+      <w:r>
+        <w:rPr>
+          <w:rFonts w:ascii="Bahnschrift Light SemiCondensed" w:hAnsi="Bahnschrift Light SemiCondensed"/>
+          <w:sz w:val="28"/>
+          <w:szCs w:val="28"/>
+        </w:rPr>
+        <w:t>- Pencari Iklan</w:t>
+      </w:r>
+    </w:p>
+    <w:p>
+      <w:pPr>
+        <w:jc w:val="both"/>
+        <w:rPr>
+          <w:rFonts w:ascii="Bahnschrift Light SemiCondensed" w:hAnsi="Bahnschrift Light SemiCondensed"/>
+          <w:sz w:val="28"/>
+          <w:szCs w:val="28"/>
+        </w:rPr>
+      </w:pPr>
+      <w:r>
+        <w:rPr>
+          <w:rFonts w:ascii="Bahnschrift Light SemiCondensed" w:hAnsi="Bahnschrift Light SemiCondensed"/>
+          <w:sz w:val="28"/>
+          <w:szCs w:val="28"/>
+        </w:rPr>
+        <w:t xml:space="preserve"> </w:t>
+      </w:r>
     </w:p>
     <w:p>
       <w:pPr>
@@ -182,41 +224,89 @@
         </w:rPr>
         <w:t xml:space="preserve"> yang berfungsi untuk menyediakan iklan rental barang apa saja,</w:t>
       </w:r>
-    </w:p>
-    <w:p>
-      <w:pPr>
-        <w:jc w:val="both"/>
-        <w:rPr>
-          <w:rFonts w:ascii="Bahnschrift Light SemiCondensed" w:hAnsi="Bahnschrift Light SemiCondensed"/>
-          <w:sz w:val="28"/>
-          <w:szCs w:val="28"/>
-        </w:rPr>
-      </w:pPr>
-      <w:r>
-        <w:rPr>
-          <w:rFonts w:ascii="Bahnschrift Light SemiCondensed" w:hAnsi="Bahnschrift Light SemiCondensed"/>
-          <w:sz w:val="28"/>
-          <w:szCs w:val="28"/>
-        </w:rPr>
-        <w:t>disini pengguna dapat menjadi penyedia iklan maupun pencari iklan,</w:t>
-      </w:r>
-    </w:p>
-    <w:p>
-      <w:pPr>
-        <w:jc w:val="both"/>
-        <w:rPr>
-          <w:rFonts w:ascii="Bahnschrift Light SemiCondensed" w:hAnsi="Bahnschrift Light SemiCondensed"/>
-          <w:sz w:val="28"/>
-          <w:szCs w:val="28"/>
-        </w:rPr>
-      </w:pPr>
-      <w:r>
-        <w:rPr>
-          <w:rFonts w:ascii="Bahnschrift Light SemiCondensed" w:hAnsi="Bahnschrift Light SemiCondensed"/>
-          <w:sz w:val="28"/>
-          <w:szCs w:val="28"/>
-        </w:rPr>
-        <w:t>iklan dikategorikan menjadi beberapa kategori yaitu, Alat Transportasi,Furniture, Alat Elektronik, Gadget, Komputer, Hobi, Perkebunan, Dapur, Dll</w:t>
+      <w:r>
+        <w:rPr>
+          <w:rFonts w:ascii="Bahnschrift Light SemiCondensed" w:hAnsi="Bahnschrift Light SemiCondensed"/>
+          <w:sz w:val="28"/>
+          <w:szCs w:val="28"/>
+        </w:rPr>
+        <w:t xml:space="preserve"> Keuntungan dari pengguna aplikasi ini adalah, pengguna dapat mencari iklan persewaan dari tempat sekitar mereka</w:t>
+      </w:r>
+      <w:r>
+        <w:rPr>
+          <w:rFonts w:ascii="Bahnschrift Light SemiCondensed" w:hAnsi="Bahnschrift Light SemiCondensed"/>
+          <w:sz w:val="28"/>
+          <w:szCs w:val="28"/>
+        </w:rPr>
+        <w:t>, dan diarahkan ke tempat pemilik iklan.</w:t>
+      </w:r>
+      <w:r>
+        <w:rPr>
+          <w:rFonts w:ascii="Bahnschrift Light SemiCondensed" w:hAnsi="Bahnschrift Light SemiCondensed"/>
+          <w:sz w:val="28"/>
+          <w:szCs w:val="28"/>
+        </w:rPr>
+        <w:t xml:space="preserve"> Sedangkan dari sisi pemilik iklan, mereka dapat menyewakan benda yang tidak terpakai</w:t>
+      </w:r>
+    </w:p>
+    <w:p>
+      <w:pPr>
+        <w:jc w:val="both"/>
+        <w:rPr>
+          <w:rFonts w:ascii="Bahnschrift Light SemiCondensed" w:hAnsi="Bahnschrift Light SemiCondensed"/>
+          <w:sz w:val="28"/>
+          <w:szCs w:val="28"/>
+        </w:rPr>
+      </w:pPr>
+      <w:r>
+        <w:rPr>
+          <w:rFonts w:ascii="Bahnschrift Light SemiCondensed" w:hAnsi="Bahnschrift Light SemiCondensed"/>
+          <w:sz w:val="28"/>
+          <w:szCs w:val="28"/>
+        </w:rPr>
+        <w:t xml:space="preserve">Tujuan saya membuat aplikasi ini adalah maraknya marketplace jual beli online, namun jarang atau bahkan tidak saya temui yang menawarkan persewaan barang, dan juga </w:t>
+      </w:r>
+      <w:r>
+        <w:rPr>
+          <w:rFonts w:ascii="Bahnschrift Light SemiCondensed" w:hAnsi="Bahnschrift Light SemiCondensed"/>
+          <w:sz w:val="28"/>
+          <w:szCs w:val="28"/>
+        </w:rPr>
+        <w:t>agar orang lain dapat memanfaatkan barang mereka yang tidak terpakai</w:t>
+      </w:r>
+    </w:p>
+    <w:p>
+      <w:pPr>
+        <w:jc w:val="both"/>
+        <w:rPr>
+          <w:rFonts w:ascii="Bahnschrift Light SemiCondensed" w:hAnsi="Bahnschrift Light SemiCondensed"/>
+          <w:sz w:val="28"/>
+          <w:szCs w:val="28"/>
+        </w:rPr>
+      </w:pPr>
+      <w:r>
+        <w:rPr>
+          <w:rFonts w:ascii="Bahnschrift Light SemiCondensed" w:hAnsi="Bahnschrift Light SemiCondensed"/>
+          <w:sz w:val="28"/>
+          <w:szCs w:val="28"/>
+        </w:rPr>
+        <w:t>iklan dikategorikan menjadi beberapa kategori yaitu</w:t>
+      </w:r>
+      <w:r>
+        <w:rPr>
+          <w:rFonts w:ascii="Bahnschrift Light SemiCondensed" w:hAnsi="Bahnschrift Light SemiCondensed"/>
+          <w:sz w:val="28"/>
+          <w:szCs w:val="28"/>
+        </w:rPr>
+        <w:t xml:space="preserve"> </w:t>
+      </w:r>
+      <w:r>
+        <w:rPr>
+          <w:rFonts w:ascii="Bahnschrift Light SemiCondensed" w:hAnsi="Bahnschrift Light SemiCondensed"/>
+          <w:sz w:val="28"/>
+          <w:szCs w:val="28"/>
+        </w:rPr>
+        <w:t>,Furniture, Alat Elektronik, Gadget, Komputer, Hobi, Perkebunan, Dapur, Dll</w:t>
       </w:r>
       <w:r>
         <w:rPr>
@@ -272,6 +362,158 @@
           <w:szCs w:val="28"/>
         </w:rPr>
       </w:pPr>
+    </w:p>
+    <w:p>
+      <w:pPr>
+        <w:jc w:val="both"/>
+        <w:rPr>
+          <w:rFonts w:ascii="Bahnschrift Light SemiCondensed" w:hAnsi="Bahnschrift Light SemiCondensed"/>
+          <w:sz w:val="28"/>
+          <w:szCs w:val="28"/>
+        </w:rPr>
+      </w:pPr>
+    </w:p>
+    <w:p>
+      <w:pPr>
+        <w:jc w:val="both"/>
+        <w:rPr>
+          <w:rFonts w:ascii="Bahnschrift Light SemiCondensed" w:hAnsi="Bahnschrift Light SemiCondensed"/>
+          <w:sz w:val="28"/>
+          <w:szCs w:val="28"/>
+        </w:rPr>
+      </w:pPr>
+    </w:p>
+    <w:p>
+      <w:pPr>
+        <w:jc w:val="both"/>
+        <w:rPr>
+          <w:rFonts w:ascii="Bahnschrift Light SemiCondensed" w:hAnsi="Bahnschrift Light SemiCondensed"/>
+          <w:sz w:val="28"/>
+          <w:szCs w:val="28"/>
+        </w:rPr>
+      </w:pPr>
+    </w:p>
+    <w:p>
+      <w:pPr>
+        <w:jc w:val="both"/>
+        <w:rPr>
+          <w:rFonts w:ascii="Bahnschrift Light SemiCondensed" w:hAnsi="Bahnschrift Light SemiCondensed"/>
+          <w:sz w:val="28"/>
+          <w:szCs w:val="28"/>
+        </w:rPr>
+      </w:pPr>
+    </w:p>
+    <w:p>
+      <w:pPr>
+        <w:jc w:val="both"/>
+        <w:rPr>
+          <w:rFonts w:ascii="Bahnschrift Light SemiCondensed" w:hAnsi="Bahnschrift Light SemiCondensed"/>
+          <w:sz w:val="28"/>
+          <w:szCs w:val="28"/>
+        </w:rPr>
+      </w:pPr>
+      <w:r>
+        <w:rPr>
+          <w:rFonts w:ascii="Bahnschrift Light SemiCondensed" w:hAnsi="Bahnschrift Light SemiCondensed"/>
+          <w:sz w:val="28"/>
+          <w:szCs w:val="28"/>
+        </w:rPr>
+        <w:lastRenderedPageBreak/>
+        <w:t>Fitur Pemasang iklan : - Memasang Iklan, Mengedit iklan, Melihat Iklan</w:t>
+      </w:r>
+    </w:p>
+    <w:p>
+      <w:pPr>
+        <w:ind w:firstLine="720"/>
+        <w:jc w:val="both"/>
+        <w:rPr>
+          <w:rFonts w:ascii="Bahnschrift Light SemiCondensed" w:hAnsi="Bahnschrift Light SemiCondensed"/>
+          <w:sz w:val="28"/>
+          <w:szCs w:val="28"/>
+        </w:rPr>
+      </w:pPr>
+      <w:r>
+        <w:rPr>
+          <w:rFonts w:ascii="Bahnschrift Light SemiCondensed" w:hAnsi="Bahnschrift Light SemiCondensed"/>
+          <w:sz w:val="28"/>
+          <w:szCs w:val="28"/>
+        </w:rPr>
+        <w:t>(Premium) : Memasang lebih banyak Iklan, menampilkan iklan di layer atas</w:t>
+      </w:r>
+    </w:p>
+    <w:p>
+      <w:pPr>
+        <w:jc w:val="both"/>
+        <w:rPr>
+          <w:rFonts w:ascii="Bahnschrift Light SemiCondensed" w:hAnsi="Bahnschrift Light SemiCondensed"/>
+          <w:sz w:val="28"/>
+          <w:szCs w:val="28"/>
+        </w:rPr>
+      </w:pPr>
+      <w:r>
+        <w:rPr>
+          <w:rFonts w:ascii="Bahnschrift Light SemiCondensed" w:hAnsi="Bahnschrift Light SemiCondensed"/>
+          <w:sz w:val="28"/>
+          <w:szCs w:val="28"/>
+        </w:rPr>
+        <w:t>Fitur Pencari Iklan : Melihat iklan, menghubungi pemilik iklan, diarahkan ke pemilik iklan</w:t>
+      </w:r>
+    </w:p>
+    <w:p>
+      <w:pPr>
+        <w:jc w:val="both"/>
+        <w:rPr>
+          <w:rFonts w:ascii="Bahnschrift Light SemiCondensed" w:hAnsi="Bahnschrift Light SemiCondensed"/>
+          <w:sz w:val="28"/>
+          <w:szCs w:val="28"/>
+        </w:rPr>
+      </w:pPr>
+      <w:r>
+        <w:rPr>
+          <w:rFonts w:ascii="Bahnschrift Light SemiCondensed" w:hAnsi="Bahnschrift Light SemiCondensed"/>
+          <w:sz w:val="28"/>
+          <w:szCs w:val="28"/>
+        </w:rPr>
+        <w:t>Admin : - Cari user, Blokir user, cari postingan, Blokir postingan</w:t>
+      </w:r>
+      <w:r>
+        <w:rPr>
+          <w:rFonts w:ascii="Bahnschrift Light SemiCondensed" w:hAnsi="Bahnschrift Light SemiCondensed"/>
+          <w:sz w:val="28"/>
+          <w:szCs w:val="28"/>
+        </w:rPr>
+        <w:t>, melihat daftar iklan diblokir, melihat daftar user diblokir,</w:t>
+      </w:r>
+    </w:p>
+    <w:p>
+      <w:pPr>
+        <w:jc w:val="both"/>
+        <w:rPr>
+          <w:rFonts w:ascii="Bahnschrift Light SemiCondensed" w:hAnsi="Bahnschrift Light SemiCondensed"/>
+          <w:sz w:val="28"/>
+          <w:szCs w:val="28"/>
+        </w:rPr>
+      </w:pPr>
+    </w:p>
+    <w:p>
+      <w:pPr>
+        <w:jc w:val="both"/>
+        <w:rPr>
+          <w:rFonts w:ascii="Bahnschrift Light SemiCondensed" w:hAnsi="Bahnschrift Light SemiCondensed"/>
+          <w:sz w:val="28"/>
+          <w:szCs w:val="28"/>
+        </w:rPr>
+      </w:pPr>
+    </w:p>
+    <w:p>
+      <w:pPr>
+        <w:jc w:val="both"/>
+        <w:rPr>
+          <w:rFonts w:ascii="Bahnschrift Light SemiCondensed" w:hAnsi="Bahnschrift Light SemiCondensed"/>
+          <w:sz w:val="28"/>
+          <w:szCs w:val="28"/>
+        </w:rPr>
+      </w:pPr>
       <w:r>
         <w:rPr>
           <w:rFonts w:ascii="Bahnschrift Light SemiCondensed" w:hAnsi="Bahnschrift Light SemiCondensed"/>
@@ -424,185 +666,185 @@
           <w:sz w:val="28"/>
           <w:szCs w:val="28"/>
         </w:rPr>
+        <w:t>Masuk Ke menu Cari Iklan</w:t>
+      </w:r>
+      <w:r>
+        <w:rPr>
+          <w:rFonts w:ascii="Bahnschrift Light SemiCondensed" w:hAnsi="Bahnschrift Light SemiCondensed"/>
+          <w:sz w:val="28"/>
+          <w:szCs w:val="28"/>
+        </w:rPr>
+        <w:t>-&gt; Tersedia kolom search dan filter jika dibutuhkan</w:t>
+      </w:r>
+      <w:r>
+        <w:rPr>
+          <w:rFonts w:ascii="Bahnschrift Light SemiCondensed" w:hAnsi="Bahnschrift Light SemiCondensed"/>
+          <w:sz w:val="28"/>
+          <w:szCs w:val="28"/>
+        </w:rPr>
+        <w:t xml:space="preserve"> </w:t>
+      </w:r>
+      <w:r>
+        <w:rPr>
+          <w:rFonts w:ascii="Bahnschrift Light SemiCondensed" w:hAnsi="Bahnschrift Light SemiCondensed"/>
+          <w:sz w:val="28"/>
+          <w:szCs w:val="28"/>
+        </w:rPr>
+        <w:t>-</w:t>
+      </w:r>
+      <w:r>
+        <w:rPr>
+          <w:rFonts w:ascii="Bahnschrift Light SemiCondensed" w:hAnsi="Bahnschrift Light SemiCondensed"/>
+          <w:sz w:val="28"/>
+          <w:szCs w:val="28"/>
+        </w:rPr>
+        <w:t>&gt;klik pada iklan yang diinginkan-&gt;Sekarang anda Bisa Detail melihat iklan-&gt;Chat untuk melanjutkan transaksi</w:t>
+      </w:r>
+    </w:p>
+    <w:p>
+      <w:pPr>
+        <w:jc w:val="both"/>
+        <w:rPr>
+          <w:rFonts w:ascii="Bahnschrift Light SemiCondensed" w:hAnsi="Bahnschrift Light SemiCondensed"/>
+          <w:sz w:val="28"/>
+          <w:szCs w:val="28"/>
+        </w:rPr>
+      </w:pPr>
+    </w:p>
+    <w:p>
+      <w:pPr>
+        <w:jc w:val="both"/>
+        <w:rPr>
+          <w:rFonts w:ascii="Bahnschrift Light SemiCondensed" w:hAnsi="Bahnschrift Light SemiCondensed"/>
+          <w:sz w:val="28"/>
+          <w:szCs w:val="28"/>
+        </w:rPr>
+      </w:pPr>
+      <w:r>
+        <w:rPr>
+          <w:rFonts w:ascii="Bahnschrift Light SemiCondensed" w:hAnsi="Bahnschrift Light SemiCondensed"/>
+          <w:sz w:val="28"/>
+          <w:szCs w:val="28"/>
+        </w:rPr>
+        <w:t>*Admin Juga dapat menghapus iklan atau memberi teguran terhadap iklan yang tidak sesuai kategori</w:t>
+      </w:r>
+    </w:p>
+    <w:p>
+      <w:pPr>
+        <w:jc w:val="both"/>
+        <w:rPr>
+          <w:rFonts w:ascii="Bahnschrift Light SemiCondensed" w:hAnsi="Bahnschrift Light SemiCondensed"/>
+          <w:sz w:val="28"/>
+          <w:szCs w:val="28"/>
+        </w:rPr>
+      </w:pPr>
+    </w:p>
+    <w:p>
+      <w:pPr>
+        <w:jc w:val="both"/>
+        <w:rPr>
+          <w:rFonts w:ascii="Bahnschrift Light SemiCondensed" w:hAnsi="Bahnschrift Light SemiCondensed"/>
+          <w:sz w:val="28"/>
+          <w:szCs w:val="28"/>
+        </w:rPr>
+      </w:pPr>
+      <w:r>
+        <w:rPr>
+          <w:rFonts w:ascii="Bahnschrift Light SemiCondensed" w:hAnsi="Bahnschrift Light SemiCondensed"/>
+          <w:sz w:val="28"/>
+          <w:szCs w:val="28"/>
+        </w:rPr>
+        <w:t>Syarat Pendaftaran Akun</w:t>
+      </w:r>
+    </w:p>
+    <w:p>
+      <w:pPr>
+        <w:jc w:val="both"/>
+        <w:rPr>
+          <w:rFonts w:ascii="Bahnschrift Light SemiCondensed" w:hAnsi="Bahnschrift Light SemiCondensed"/>
+          <w:sz w:val="28"/>
+          <w:szCs w:val="28"/>
+        </w:rPr>
+      </w:pPr>
+      <w:r>
+        <w:rPr>
+          <w:rFonts w:ascii="Bahnschrift Light SemiCondensed" w:hAnsi="Bahnschrift Light SemiCondensed"/>
+          <w:sz w:val="28"/>
+          <w:szCs w:val="28"/>
+        </w:rPr>
+        <w:t>-Memasukkan Nama</w:t>
+      </w:r>
+    </w:p>
+    <w:p>
+      <w:pPr>
+        <w:jc w:val="both"/>
+        <w:rPr>
+          <w:rFonts w:ascii="Bahnschrift Light SemiCondensed" w:hAnsi="Bahnschrift Light SemiCondensed"/>
+          <w:sz w:val="28"/>
+          <w:szCs w:val="28"/>
+        </w:rPr>
+      </w:pPr>
+      <w:r>
+        <w:rPr>
+          <w:rFonts w:ascii="Bahnschrift Light SemiCondensed" w:hAnsi="Bahnschrift Light SemiCondensed"/>
+          <w:sz w:val="28"/>
+          <w:szCs w:val="28"/>
+        </w:rPr>
+        <w:t>-Alamat Rumah Lengkap</w:t>
+      </w:r>
+    </w:p>
+    <w:p>
+      <w:pPr>
+        <w:jc w:val="both"/>
+        <w:rPr>
+          <w:rFonts w:ascii="Bahnschrift Light SemiCondensed" w:hAnsi="Bahnschrift Light SemiCondensed"/>
+          <w:sz w:val="28"/>
+          <w:szCs w:val="28"/>
+        </w:rPr>
+      </w:pPr>
+      <w:r>
+        <w:rPr>
+          <w:rFonts w:ascii="Bahnschrift Light SemiCondensed" w:hAnsi="Bahnschrift Light SemiCondensed"/>
+          <w:sz w:val="28"/>
+          <w:szCs w:val="28"/>
+        </w:rPr>
+        <w:t>-Memasukkan tanggal lahir (jika dibawah 17 tahun tidak akan bisa membuat akun)</w:t>
+      </w:r>
+    </w:p>
+    <w:p>
+      <w:pPr>
+        <w:jc w:val="both"/>
+        <w:rPr>
+          <w:rFonts w:ascii="Bahnschrift Light SemiCondensed" w:hAnsi="Bahnschrift Light SemiCondensed"/>
+          <w:sz w:val="28"/>
+          <w:szCs w:val="28"/>
+        </w:rPr>
+      </w:pPr>
+      <w:r>
+        <w:rPr>
+          <w:rFonts w:ascii="Bahnschrift Light SemiCondensed" w:hAnsi="Bahnschrift Light SemiCondensed"/>
+          <w:sz w:val="28"/>
+          <w:szCs w:val="28"/>
+        </w:rPr>
+        <w:t>-Nomor telefon/wa</w:t>
+      </w:r>
+    </w:p>
+    <w:p>
+      <w:pPr>
+        <w:jc w:val="both"/>
+        <w:rPr>
+          <w:rFonts w:ascii="Bahnschrift Light SemiCondensed" w:hAnsi="Bahnschrift Light SemiCondensed"/>
+          <w:sz w:val="28"/>
+          <w:szCs w:val="28"/>
+        </w:rPr>
+      </w:pPr>
+      <w:r>
+        <w:rPr>
+          <w:rFonts w:ascii="Bahnschrift Light SemiCondensed" w:hAnsi="Bahnschrift Light SemiCondensed"/>
+          <w:sz w:val="28"/>
+          <w:szCs w:val="28"/>
+        </w:rPr>
         <w:lastRenderedPageBreak/>
-        <w:t>Masuk Ke menu Cari Iklan</w:t>
-      </w:r>
-      <w:r>
-        <w:rPr>
-          <w:rFonts w:ascii="Bahnschrift Light SemiCondensed" w:hAnsi="Bahnschrift Light SemiCondensed"/>
-          <w:sz w:val="28"/>
-          <w:szCs w:val="28"/>
-        </w:rPr>
-        <w:t>-&gt; Tersedia kolom search dan filter jika dibutuhkan</w:t>
-      </w:r>
-      <w:r>
-        <w:rPr>
-          <w:rFonts w:ascii="Bahnschrift Light SemiCondensed" w:hAnsi="Bahnschrift Light SemiCondensed"/>
-          <w:sz w:val="28"/>
-          <w:szCs w:val="28"/>
-        </w:rPr>
-        <w:t xml:space="preserve"> </w:t>
-      </w:r>
-      <w:r>
-        <w:rPr>
-          <w:rFonts w:ascii="Bahnschrift Light SemiCondensed" w:hAnsi="Bahnschrift Light SemiCondensed"/>
-          <w:sz w:val="28"/>
-          <w:szCs w:val="28"/>
-        </w:rPr>
-        <w:t>-</w:t>
-      </w:r>
-      <w:r>
-        <w:rPr>
-          <w:rFonts w:ascii="Bahnschrift Light SemiCondensed" w:hAnsi="Bahnschrift Light SemiCondensed"/>
-          <w:sz w:val="28"/>
-          <w:szCs w:val="28"/>
-        </w:rPr>
-        <w:t>&gt;klik pada iklan yang diinginkan-&gt;Sekarang anda Bisa Detail melihat iklan-&gt;Chat wa untuk melanjutkan transaksi</w:t>
-      </w:r>
-    </w:p>
-    <w:p>
-      <w:pPr>
-        <w:jc w:val="both"/>
-        <w:rPr>
-          <w:rFonts w:ascii="Bahnschrift Light SemiCondensed" w:hAnsi="Bahnschrift Light SemiCondensed"/>
-          <w:sz w:val="28"/>
-          <w:szCs w:val="28"/>
-        </w:rPr>
-      </w:pPr>
-    </w:p>
-    <w:p>
-      <w:pPr>
-        <w:jc w:val="both"/>
-        <w:rPr>
-          <w:rFonts w:ascii="Bahnschrift Light SemiCondensed" w:hAnsi="Bahnschrift Light SemiCondensed"/>
-          <w:sz w:val="28"/>
-          <w:szCs w:val="28"/>
-        </w:rPr>
-      </w:pPr>
-      <w:r>
-        <w:rPr>
-          <w:rFonts w:ascii="Bahnschrift Light SemiCondensed" w:hAnsi="Bahnschrift Light SemiCondensed"/>
-          <w:sz w:val="28"/>
-          <w:szCs w:val="28"/>
-        </w:rPr>
-        <w:t>*Admin Juga dapat menghapus iklan atau memberi teguran terhadap iklan yang tidak sesuai kategori</w:t>
-      </w:r>
-    </w:p>
-    <w:p>
-      <w:pPr>
-        <w:jc w:val="both"/>
-        <w:rPr>
-          <w:rFonts w:ascii="Bahnschrift Light SemiCondensed" w:hAnsi="Bahnschrift Light SemiCondensed"/>
-          <w:sz w:val="28"/>
-          <w:szCs w:val="28"/>
-        </w:rPr>
-      </w:pPr>
-    </w:p>
-    <w:p>
-      <w:pPr>
-        <w:jc w:val="both"/>
-        <w:rPr>
-          <w:rFonts w:ascii="Bahnschrift Light SemiCondensed" w:hAnsi="Bahnschrift Light SemiCondensed"/>
-          <w:sz w:val="28"/>
-          <w:szCs w:val="28"/>
-        </w:rPr>
-      </w:pPr>
-      <w:r>
-        <w:rPr>
-          <w:rFonts w:ascii="Bahnschrift Light SemiCondensed" w:hAnsi="Bahnschrift Light SemiCondensed"/>
-          <w:sz w:val="28"/>
-          <w:szCs w:val="28"/>
-        </w:rPr>
-        <w:t>Syarat Pendaftaran Akun</w:t>
-      </w:r>
-    </w:p>
-    <w:p>
-      <w:pPr>
-        <w:jc w:val="both"/>
-        <w:rPr>
-          <w:rFonts w:ascii="Bahnschrift Light SemiCondensed" w:hAnsi="Bahnschrift Light SemiCondensed"/>
-          <w:sz w:val="28"/>
-          <w:szCs w:val="28"/>
-        </w:rPr>
-      </w:pPr>
-      <w:r>
-        <w:rPr>
-          <w:rFonts w:ascii="Bahnschrift Light SemiCondensed" w:hAnsi="Bahnschrift Light SemiCondensed"/>
-          <w:sz w:val="28"/>
-          <w:szCs w:val="28"/>
-        </w:rPr>
-        <w:t>-Memasukkan Nama</w:t>
-      </w:r>
-    </w:p>
-    <w:p>
-      <w:pPr>
-        <w:jc w:val="both"/>
-        <w:rPr>
-          <w:rFonts w:ascii="Bahnschrift Light SemiCondensed" w:hAnsi="Bahnschrift Light SemiCondensed"/>
-          <w:sz w:val="28"/>
-          <w:szCs w:val="28"/>
-        </w:rPr>
-      </w:pPr>
-      <w:r>
-        <w:rPr>
-          <w:rFonts w:ascii="Bahnschrift Light SemiCondensed" w:hAnsi="Bahnschrift Light SemiCondensed"/>
-          <w:sz w:val="28"/>
-          <w:szCs w:val="28"/>
-        </w:rPr>
-        <w:t>-Alamat Rumah Lengkap</w:t>
-      </w:r>
-    </w:p>
-    <w:p>
-      <w:pPr>
-        <w:jc w:val="both"/>
-        <w:rPr>
-          <w:rFonts w:ascii="Bahnschrift Light SemiCondensed" w:hAnsi="Bahnschrift Light SemiCondensed"/>
-          <w:sz w:val="28"/>
-          <w:szCs w:val="28"/>
-        </w:rPr>
-      </w:pPr>
-      <w:r>
-        <w:rPr>
-          <w:rFonts w:ascii="Bahnschrift Light SemiCondensed" w:hAnsi="Bahnschrift Light SemiCondensed"/>
-          <w:sz w:val="28"/>
-          <w:szCs w:val="28"/>
-        </w:rPr>
-        <w:t>-Memasukkan tanggal lahir (jika dibawah 17 tahun tidak akan bisa membuat akun)</w:t>
-      </w:r>
-    </w:p>
-    <w:p>
-      <w:pPr>
-        <w:jc w:val="both"/>
-        <w:rPr>
-          <w:rFonts w:ascii="Bahnschrift Light SemiCondensed" w:hAnsi="Bahnschrift Light SemiCondensed"/>
-          <w:sz w:val="28"/>
-          <w:szCs w:val="28"/>
-        </w:rPr>
-      </w:pPr>
-      <w:r>
-        <w:rPr>
-          <w:rFonts w:ascii="Bahnschrift Light SemiCondensed" w:hAnsi="Bahnschrift Light SemiCondensed"/>
-          <w:sz w:val="28"/>
-          <w:szCs w:val="28"/>
-        </w:rPr>
-        <w:t>-Nomor telefon/wa</w:t>
-      </w:r>
-    </w:p>
-    <w:p>
-      <w:pPr>
-        <w:jc w:val="both"/>
-        <w:rPr>
-          <w:rFonts w:ascii="Bahnschrift Light SemiCondensed" w:hAnsi="Bahnschrift Light SemiCondensed"/>
-          <w:sz w:val="28"/>
-          <w:szCs w:val="28"/>
-        </w:rPr>
-      </w:pPr>
-      <w:r>
-        <w:rPr>
-          <w:rFonts w:ascii="Bahnschrift Light SemiCondensed" w:hAnsi="Bahnschrift Light SemiCondensed"/>
-          <w:sz w:val="28"/>
-          <w:szCs w:val="28"/>
-        </w:rPr>
         <w:t>-Email</w:t>
       </w:r>
     </w:p>
@@ -647,7 +889,6 @@
         <w:rPr>
           <w:noProof/>
         </w:rPr>
-        <w:lastRenderedPageBreak/>
         <w:drawing>
           <wp:inline distT="0" distB="0" distL="0" distR="0" wp14:anchorId="2A8F4ABB" wp14:editId="5C917A95">
             <wp:extent cx="2019567" cy="4042610"/>

</xml_diff>